<commit_message>
Hoang update ThietKeXuLi chuc nang them xe moi
</commit_message>
<xml_diff>
--- a/trunk/Document/ThietKeXuLi.docx
+++ b/trunk/Document/ThietKeXuLi.docx
@@ -1007,7 +1007,23 @@
                 <w:rFonts w:cs="Times New Roman"/>
                 <w:noProof/>
               </w:rPr>
-              <w:t>Tiếp nhận xe mới.</w:t>
+              <w:t>Tiếp nhận xe m</w:t>
+            </w:r>
+            <w:r>
+              <w:rPr>
+                <w:rStyle w:val="Hyperlink"/>
+                <w:rFonts w:cs="Times New Roman"/>
+                <w:noProof/>
+              </w:rPr>
+              <w:t>ớ</w:t>
+            </w:r>
+            <w:r>
+              <w:rPr>
+                <w:rStyle w:val="Hyperlink"/>
+                <w:rFonts w:cs="Times New Roman"/>
+                <w:noProof/>
+              </w:rPr>
+              <w:t>i.</w:t>
             </w:r>
             <w:r>
               <w:rPr>
@@ -6864,7 +6880,10 @@
               <w:br/>
             </w:r>
             <w:r>
-              <w:t>NamSanXuat: A_DateTime</w:t>
+              <w:t>NamSanXuat: A_</w:t>
+            </w:r>
+            <w:r>
+              <w:t>Integer</w:t>
             </w:r>
             <w:r>
               <w:br/>
@@ -6881,6 +6900,16 @@
             <w:r>
               <w:br/>
               <w:t>SoMay: A_Integer</w:t>
+            </w:r>
+          </w:p>
+          <w:p>
+            <w:r>
+              <w:t>DungTichBinh: A_Double //đv: lit</w:t>
+            </w:r>
+          </w:p>
+          <w:p>
+            <w:r>
+              <w:t>DinhMuc: A_Double</w:t>
             </w:r>
             <w:r>
               <w:br/>
@@ -6931,7 +6960,6 @@
           <w:b/>
           <w:u w:val="single"/>
         </w:rPr>
-        <w:lastRenderedPageBreak/>
         <w:t>b) Sơ</w:t>
       </w:r>
       <w:proofErr w:type="gramEnd"/>
@@ -7150,7 +7178,7 @@
           </w:tcPr>
           <w:p>
             <w:r>
-              <w:t>AccessDataBase_DAO</w:t>
+              <w:t>DataBase_DAO</w:t>
             </w:r>
           </w:p>
         </w:tc>
@@ -7258,7 +7286,10 @@
             </w:r>
             <w:r>
               <w:br/>
-              <w:t>Th_NgayTiepNhan: A_TextBox</w:t>
+              <w:t>Th_NgayTiepNhan: A_</w:t>
+            </w:r>
+            <w:r>
+              <w:t>ComboBox</w:t>
             </w:r>
             <w:r>
               <w:br/>
@@ -7266,7 +7297,10 @@
             </w:r>
             <w:r>
               <w:br/>
-              <w:t>Th_NgayDangKiem: A_TextBox</w:t>
+              <w:t>Th_NgayDangKiem: A_</w:t>
+            </w:r>
+            <w:r>
+              <w:t>ComboBox</w:t>
             </w:r>
             <w:r>
               <w:br/>
@@ -7279,6 +7313,15 @@
             <w:r>
               <w:br/>
               <w:t>Th_SoMay: A_TextBox</w:t>
+            </w:r>
+          </w:p>
+          <w:p>
+            <w:r>
+              <w:t>Th_DungTichBinh: A_TextBox</w:t>
+            </w:r>
+            <w:r>
+              <w:br/>
+              <w:t>Th_DinhMuc: A_TextBox</w:t>
             </w:r>
             <w:r>
               <w:br/>
@@ -7314,11 +7357,20 @@
             </w:r>
             <w:r>
               <w:br/>
-              <w:t>Nhap(): XE</w:t>
+            </w:r>
+            <w:r>
+              <w:t>NhapXe</w:t>
+            </w:r>
+            <w:r>
+              <w:t>(): XE</w:t>
             </w:r>
             <w:r>
               <w:tab/>
               <w:t>//Trả về Xe tíêp nhận</w:t>
+            </w:r>
+            <w:r>
+              <w:br/>
+              <w:t>KiemTraNhapXe(): A_Bool</w:t>
             </w:r>
           </w:p>
         </w:tc>
@@ -7372,6 +7424,10 @@
             </w:r>
             <w:r>
               <w:tab/>
+            </w:r>
+            <w:bookmarkStart w:id="5" w:name="OLE_LINK1"/>
+            <w:bookmarkStart w:id="6" w:name="OLE_LINK2"/>
+            <w:r>
               <w:t>BienSo: A_String</w:t>
             </w:r>
             <w:r>
@@ -7389,7 +7445,10 @@
             </w:r>
             <w:r>
               <w:tab/>
-              <w:t>NamSanXuat: A_DateTime</w:t>
+              <w:t>NamSanXuat: A_</w:t>
+            </w:r>
+            <w:r>
+              <w:t>Integer</w:t>
             </w:r>
             <w:r>
               <w:br/>
@@ -7419,11 +7478,24 @@
               <w:tab/>
               <w:t>SoMay: A_Integer</w:t>
             </w:r>
+          </w:p>
+          <w:p>
+            <w:r>
+              <w:tab/>
+              <w:t>DungTichBinh: A_Double</w:t>
+            </w:r>
             <w:r>
               <w:br/>
             </w:r>
             <w:r>
               <w:tab/>
+              <w:t>DinhMuc: A_Double</w:t>
+            </w:r>
+            <w:r>
+              <w:br/>
+            </w:r>
+            <w:r>
+              <w:tab/>
               <w:t>MaHangXe: A_Integer</w:t>
             </w:r>
             <w:r>
@@ -7447,6 +7519,8 @@
               <w:tab/>
               <w:t>MaNhanVienTiepNhan: A_Integer</w:t>
             </w:r>
+            <w:bookmarkEnd w:id="5"/>
+            <w:bookmarkEnd w:id="6"/>
           </w:p>
         </w:tc>
       </w:tr>
@@ -7502,11 +7576,10 @@
           </w:tcPr>
           <w:p>
             <w:r>
-              <w:t>KiemTraNhap(): A_Bool</w:t>
-            </w:r>
-            <w:r>
-              <w:br/>
-              <w:t>Ghi(XE): A_Bool</w:t>
+              <w:t>GhiXe(XE)</w:t>
+            </w:r>
+            <w:r>
+              <w:t>: A_Bool</w:t>
             </w:r>
           </w:p>
         </w:tc>
@@ -7538,7 +7611,7 @@
               <w:rPr>
                 <w:b/>
               </w:rPr>
-              <w:t>AccessDataBase_DAO</w:t>
+              <w:t>DataBase_DAO</w:t>
             </w:r>
           </w:p>
         </w:tc>
@@ -7562,7 +7635,6 @@
         </w:tc>
       </w:tr>
     </w:tbl>
-    <w:p/>
     <w:p/>
     <w:p/>
     <w:tbl>
@@ -7623,7 +7695,10 @@
             </w:r>
             <w:r>
               <w:br/>
-              <w:t>NamSanXuat: A_DateTime</w:t>
+              <w:t>NamSanXuat: A_</w:t>
+            </w:r>
+            <w:r>
+              <w:t>Integer</w:t>
             </w:r>
             <w:r>
               <w:br/>
@@ -7640,6 +7715,14 @@
             <w:r>
               <w:br/>
               <w:t>SoMay: A_Integer</w:t>
+            </w:r>
+            <w:r>
+              <w:br/>
+              <w:t>DungTichBinh: A_Double</w:t>
+            </w:r>
+            <w:r>
+              <w:br/>
+              <w:t>DinhMuc: A_Double</w:t>
             </w:r>
             <w:r>
               <w:br/>
@@ -7661,8 +7744,6 @@
         </w:tc>
       </w:tr>
     </w:tbl>
-    <w:p/>
-    <w:p/>
     <w:p/>
     <w:p>
       <w:pPr>
@@ -7762,7 +7843,7 @@
           <w:rFonts w:ascii="Times New Roman" w:hAnsi="Times New Roman" w:cs="Times New Roman"/>
         </w:rPr>
       </w:pPr>
-      <w:bookmarkStart w:id="5" w:name="_Toc262542091"/>
+      <w:bookmarkStart w:id="7" w:name="_Toc262542091"/>
       <w:r>
         <w:rPr>
           <w:rFonts w:ascii="Times New Roman" w:hAnsi="Times New Roman" w:cs="Times New Roman"/>
@@ -7783,7 +7864,7 @@
         </w:rPr>
         <w:t xml:space="preserve"> đã tiếp nhận.</w:t>
       </w:r>
-      <w:bookmarkEnd w:id="5"/>
+      <w:bookmarkEnd w:id="7"/>
     </w:p>
     <w:p/>
     <w:p>
@@ -7832,7 +7913,7 @@
               <v:stroke endarrow="block"/>
             </v:shape>
             <v:shape id="_x0000_s1116" type="#_x0000_t202" style="position:absolute;left:6167;top:8647;width:1244;height:448;mso-width-relative:margin;mso-height-relative:margin" o:regroupid="7" stroked="f">
-              <v:textbox>
+              <v:textbox style="mso-next-textbox:#_x0000_s1116">
                 <w:txbxContent>
                   <w:p>
                     <w:r>
@@ -7843,7 +7924,7 @@
               </v:textbox>
             </v:shape>
             <v:shape id="_x0000_s1117" type="#_x0000_t202" style="position:absolute;left:6167;top:10237;width:1244;height:448;mso-width-relative:margin;mso-height-relative:margin" o:regroupid="7" stroked="f">
-              <v:textbox>
+              <v:textbox style="mso-next-textbox:#_x0000_s1117">
                 <w:txbxContent>
                   <w:p>
                     <w:r>
@@ -7854,7 +7935,7 @@
               </v:textbox>
             </v:shape>
             <v:shape id="_x0000_s1118" type="#_x0000_t202" style="position:absolute;left:5268;top:8034;width:1702;height:430;mso-position-horizontal:center;mso-position-horizontal-relative:margin;mso-width-relative:margin;mso-height-relative:margin" o:regroupid="7">
-              <v:textbox>
+              <v:textbox style="mso-next-textbox:#_x0000_s1118">
                 <w:txbxContent>
                   <w:p>
                     <w:r>
@@ -7867,7 +7948,7 @@
             <v:group id="_x0000_s1119" style="position:absolute;left:4103;top:9259;width:4265;height:787" coordorigin="4103,6453" coordsize="4265,1236" o:regroupid="7">
               <v:oval id="_x0000_s1120" style="position:absolute;left:4103;top:6453;width:4265;height:1236"/>
               <v:shape id="_x0000_s1121" type="#_x0000_t202" style="position:absolute;left:4633;top:6670;width:3153;height:661;mso-height-percent:200;mso-height-percent:200;mso-width-relative:margin;mso-height-relative:margin" stroked="f">
-                <v:textbox>
+                <v:textbox style="mso-next-textbox:#_x0000_s1121">
                   <w:txbxContent>
                     <w:p>
                       <w:pPr>
@@ -7886,7 +7967,7 @@
               <v:shape id="_x0000_s1124" type="#_x0000_t32" style="position:absolute;left:4103;top:9115;width:4170;height:13;flip:y" o:connectortype="straight" strokeweight="1.5pt"/>
             </v:group>
             <v:shape id="_x0000_s1149" type="#_x0000_t202" style="position:absolute;left:4225;top:8647;width:1652;height:448;mso-width-relative:margin;mso-height-relative:margin" stroked="f">
-              <v:textbox>
+              <v:textbox style="mso-next-textbox:#_x0000_s1149">
                 <w:txbxContent>
                   <w:p>
                     <w:pPr>
@@ -7900,7 +7981,7 @@
               </v:textbox>
             </v:shape>
             <v:shape id="_x0000_s1150" type="#_x0000_t202" style="position:absolute;left:4374;top:10237;width:1503;height:448;mso-width-relative:margin;mso-height-relative:margin" stroked="f">
-              <v:textbox>
+              <v:textbox style="mso-next-textbox:#_x0000_s1150">
                 <w:txbxContent>
                   <w:p>
                     <w:pPr>
@@ -8293,7 +8374,7 @@
           </w:tcPr>
           <w:p>
             <w:r>
-              <w:t>AccessDataBase_DAO</w:t>
+              <w:t>DataBase_DAO</w:t>
             </w:r>
           </w:p>
         </w:tc>
@@ -8611,7 +8692,7 @@
               <w:rPr>
                 <w:b/>
               </w:rPr>
-              <w:t>AccessDataBase_DAO</w:t>
+              <w:t>DataBase_DAO</w:t>
             </w:r>
           </w:p>
         </w:tc>
@@ -8953,7 +9034,7 @@
           <w:rFonts w:ascii="Times New Roman" w:hAnsi="Times New Roman" w:cs="Times New Roman"/>
         </w:rPr>
       </w:pPr>
-      <w:bookmarkStart w:id="6" w:name="_Toc262542092"/>
+      <w:bookmarkStart w:id="8" w:name="_Toc262542092"/>
       <w:r>
         <w:rPr>
           <w:rFonts w:ascii="Times New Roman" w:hAnsi="Times New Roman" w:cs="Times New Roman"/>
@@ -8981,7 +9062,7 @@
         </w:rPr>
         <w:t xml:space="preserve"> đã tiếp nhận.</w:t>
       </w:r>
-      <w:bookmarkEnd w:id="6"/>
+      <w:bookmarkEnd w:id="8"/>
     </w:p>
     <w:p/>
     <w:p>
@@ -9030,7 +9111,7 @@
               <v:stroke endarrow="block"/>
             </v:shape>
             <v:shape id="_x0000_s1206" type="#_x0000_t202" style="position:absolute;left:6167;top:8647;width:1244;height:448;mso-width-relative:margin;mso-height-relative:margin" stroked="f">
-              <v:textbox>
+              <v:textbox style="mso-next-textbox:#_x0000_s1206">
                 <w:txbxContent>
                   <w:p>
                     <w:r>
@@ -9041,7 +9122,7 @@
               </v:textbox>
             </v:shape>
             <v:shape id="_x0000_s1207" type="#_x0000_t202" style="position:absolute;left:6167;top:10237;width:1244;height:448;mso-width-relative:margin;mso-height-relative:margin" stroked="f">
-              <v:textbox>
+              <v:textbox style="mso-next-textbox:#_x0000_s1207">
                 <w:txbxContent>
                   <w:p>
                     <w:r>
@@ -9052,7 +9133,7 @@
               </v:textbox>
             </v:shape>
             <v:shape id="_x0000_s1208" type="#_x0000_t202" style="position:absolute;left:5268;top:8034;width:1702;height:430;mso-position-horizontal:center;mso-position-horizontal-relative:margin;mso-width-relative:margin;mso-height-relative:margin">
-              <v:textbox>
+              <v:textbox style="mso-next-textbox:#_x0000_s1208">
                 <w:txbxContent>
                   <w:p>
                     <w:r>
@@ -9065,7 +9146,7 @@
             <v:group id="_x0000_s1209" style="position:absolute;left:4103;top:9259;width:4265;height:787" coordorigin="4103,6453" coordsize="4265,1236">
               <v:oval id="_x0000_s1210" style="position:absolute;left:4103;top:6453;width:4265;height:1236"/>
               <v:shape id="_x0000_s1211" type="#_x0000_t202" style="position:absolute;left:4633;top:6670;width:3153;height:661;mso-height-percent:200;mso-height-percent:200;mso-width-relative:margin;mso-height-relative:margin" stroked="f">
-                <v:textbox>
+                <v:textbox style="mso-next-textbox:#_x0000_s1211">
                   <w:txbxContent>
                     <w:p>
                       <w:pPr>
@@ -9084,7 +9165,7 @@
               <v:shape id="_x0000_s1214" type="#_x0000_t32" style="position:absolute;left:4103;top:9115;width:4170;height:13;flip:y" o:connectortype="straight" strokeweight="1.5pt"/>
             </v:group>
             <v:shape id="_x0000_s1215" type="#_x0000_t202" style="position:absolute;left:4225;top:8647;width:1652;height:448;mso-width-relative:margin;mso-height-relative:margin" stroked="f">
-              <v:textbox>
+              <v:textbox style="mso-next-textbox:#_x0000_s1215">
                 <w:txbxContent>
                   <w:p>
                     <w:pPr>
@@ -9098,7 +9179,7 @@
               </v:textbox>
             </v:shape>
             <v:shape id="_x0000_s1216" type="#_x0000_t202" style="position:absolute;left:4374;top:10237;width:1503;height:448;mso-width-relative:margin;mso-height-relative:margin" stroked="f">
-              <v:textbox>
+              <v:textbox style="mso-next-textbox:#_x0000_s1216">
                 <w:txbxContent>
                   <w:p>
                     <w:pPr>
@@ -9500,7 +9581,7 @@
           </w:tcPr>
           <w:p>
             <w:r>
-              <w:t>AccessDataBase_DAO</w:t>
+              <w:t>DataBase_DAO</w:t>
             </w:r>
           </w:p>
         </w:tc>
@@ -9725,7 +9806,12 @@
             </w:r>
             <w:r>
               <w:br/>
-              <w:t>Nhap(): XE</w:t>
+            </w:r>
+            <w:r>
+              <w:t>NhapXe</w:t>
+            </w:r>
+            <w:r>
+              <w:t>(): XE</w:t>
             </w:r>
             <w:r>
               <w:br/>
@@ -9838,7 +9924,13 @@
             </w:r>
             <w:r>
               <w:br/>
-              <w:t>KiemTraNhap(</w:t>
+              <w:t>KiemTra</w:t>
+            </w:r>
+            <w:r>
+              <w:t>NhapXe</w:t>
+            </w:r>
+            <w:r>
+              <w:t>(</w:t>
             </w:r>
             <w:r>
               <w:t>)</w:t>
@@ -9890,7 +9982,7 @@
               <w:rPr>
                 <w:b/>
               </w:rPr>
-              <w:t>AccessDataBase_DAO</w:t>
+              <w:t>DataBase_DAO</w:t>
             </w:r>
           </w:p>
         </w:tc>
@@ -10308,7 +10400,7 @@
           <w:rFonts w:ascii="Times New Roman" w:hAnsi="Times New Roman" w:cs="Times New Roman"/>
         </w:rPr>
       </w:pPr>
-      <w:bookmarkStart w:id="7" w:name="_Toc262542093"/>
+      <w:bookmarkStart w:id="9" w:name="_Toc262542093"/>
       <w:r>
         <w:rPr>
           <w:rFonts w:ascii="Times New Roman" w:hAnsi="Times New Roman" w:cs="Times New Roman"/>
@@ -10316,7 +10408,7 @@
         <w:lastRenderedPageBreak/>
         <w:t>Quản lý thông tin hãng xe.</w:t>
       </w:r>
-      <w:bookmarkEnd w:id="7"/>
+      <w:bookmarkEnd w:id="9"/>
     </w:p>
     <w:p>
       <w:pPr>
@@ -10329,7 +10421,7 @@
           <w:rFonts w:ascii="Times New Roman" w:hAnsi="Times New Roman" w:cs="Times New Roman"/>
         </w:rPr>
       </w:pPr>
-      <w:bookmarkStart w:id="8" w:name="_Toc262542094"/>
+      <w:bookmarkStart w:id="10" w:name="_Toc262542094"/>
       <w:r>
         <w:rPr>
           <w:rFonts w:ascii="Times New Roman" w:hAnsi="Times New Roman" w:cs="Times New Roman"/>
@@ -10350,7 +10442,7 @@
         </w:rPr>
         <w:t xml:space="preserve"> mới.</w:t>
       </w:r>
-      <w:bookmarkEnd w:id="8"/>
+      <w:bookmarkEnd w:id="10"/>
     </w:p>
     <w:p>
       <w:pPr>
@@ -10363,14 +10455,14 @@
           <w:rFonts w:ascii="Times New Roman" w:hAnsi="Times New Roman" w:cs="Times New Roman"/>
         </w:rPr>
       </w:pPr>
-      <w:bookmarkStart w:id="9" w:name="_Toc262542095"/>
+      <w:bookmarkStart w:id="11" w:name="_Toc262542095"/>
       <w:r>
         <w:rPr>
           <w:rFonts w:ascii="Times New Roman" w:hAnsi="Times New Roman" w:cs="Times New Roman"/>
         </w:rPr>
         <w:t>Xoá thông tin hãng xe đã tiếp nhận.</w:t>
       </w:r>
-      <w:bookmarkEnd w:id="9"/>
+      <w:bookmarkEnd w:id="11"/>
     </w:p>
     <w:p>
       <w:pPr>
@@ -10383,7 +10475,7 @@
           <w:rFonts w:ascii="Times New Roman" w:hAnsi="Times New Roman" w:cs="Times New Roman"/>
         </w:rPr>
       </w:pPr>
-      <w:bookmarkStart w:id="10" w:name="_Toc262542096"/>
+      <w:bookmarkStart w:id="12" w:name="_Toc262542096"/>
       <w:r>
         <w:rPr>
           <w:rFonts w:ascii="Times New Roman" w:hAnsi="Times New Roman" w:cs="Times New Roman"/>
@@ -10404,7 +10496,7 @@
         </w:rPr>
         <w:t xml:space="preserve"> đã tiếp nhận.</w:t>
       </w:r>
-      <w:bookmarkEnd w:id="10"/>
+      <w:bookmarkEnd w:id="12"/>
     </w:p>
     <w:p>
       <w:pPr>
@@ -10417,7 +10509,7 @@
           <w:rFonts w:ascii="Times New Roman" w:hAnsi="Times New Roman" w:cs="Times New Roman"/>
         </w:rPr>
       </w:pPr>
-      <w:bookmarkStart w:id="11" w:name="_Toc262542097"/>
+      <w:bookmarkStart w:id="13" w:name="_Toc262542097"/>
       <w:r>
         <w:rPr>
           <w:rFonts w:ascii="Times New Roman" w:hAnsi="Times New Roman" w:cs="Times New Roman"/>
@@ -10438,7 +10530,7 @@
         </w:rPr>
         <w:t>.</w:t>
       </w:r>
-      <w:bookmarkEnd w:id="11"/>
+      <w:bookmarkEnd w:id="13"/>
     </w:p>
     <w:p>
       <w:pPr>
@@ -10451,7 +10543,7 @@
           <w:rFonts w:ascii="Times New Roman" w:hAnsi="Times New Roman" w:cs="Times New Roman"/>
         </w:rPr>
       </w:pPr>
-      <w:bookmarkStart w:id="12" w:name="_Toc262542098"/>
+      <w:bookmarkStart w:id="14" w:name="_Toc262542098"/>
       <w:proofErr w:type="gramStart"/>
       <w:r>
         <w:rPr>
@@ -10459,7 +10551,7 @@
         </w:rPr>
         <w:t>Tiếp nhận trọng tải mới.</w:t>
       </w:r>
-      <w:bookmarkEnd w:id="12"/>
+      <w:bookmarkEnd w:id="14"/>
       <w:proofErr w:type="gramEnd"/>
     </w:p>
     <w:p>
@@ -10473,7 +10565,7 @@
           <w:rFonts w:ascii="Times New Roman" w:hAnsi="Times New Roman" w:cs="Times New Roman"/>
         </w:rPr>
       </w:pPr>
-      <w:bookmarkStart w:id="13" w:name="_Toc262542099"/>
+      <w:bookmarkStart w:id="15" w:name="_Toc262542099"/>
       <w:proofErr w:type="gramStart"/>
       <w:r>
         <w:rPr>
@@ -10481,7 +10573,7 @@
         </w:rPr>
         <w:t>Xoá thông tin trọng tải đã tiếp nhận.</w:t>
       </w:r>
-      <w:bookmarkEnd w:id="13"/>
+      <w:bookmarkEnd w:id="15"/>
       <w:proofErr w:type="gramEnd"/>
     </w:p>
     <w:p>
@@ -10495,7 +10587,7 @@
           <w:rFonts w:ascii="Times New Roman" w:hAnsi="Times New Roman" w:cs="Times New Roman"/>
         </w:rPr>
       </w:pPr>
-      <w:bookmarkStart w:id="14" w:name="_Toc262542100"/>
+      <w:bookmarkStart w:id="16" w:name="_Toc262542100"/>
       <w:proofErr w:type="gramStart"/>
       <w:r>
         <w:rPr>
@@ -10503,7 +10595,7 @@
         </w:rPr>
         <w:t>Tra cứu và cập nhật thông tin trọng tải đã tiếp nhận.</w:t>
       </w:r>
-      <w:bookmarkEnd w:id="14"/>
+      <w:bookmarkEnd w:id="16"/>
       <w:proofErr w:type="gramEnd"/>
     </w:p>
     <w:p>
@@ -10517,7 +10609,7 @@
           <w:rFonts w:ascii="Times New Roman" w:hAnsi="Times New Roman" w:cs="Times New Roman"/>
         </w:rPr>
       </w:pPr>
-      <w:bookmarkStart w:id="15" w:name="_Toc262542101"/>
+      <w:bookmarkStart w:id="17" w:name="_Toc262542101"/>
       <w:proofErr w:type="gramStart"/>
       <w:r>
         <w:rPr>
@@ -10525,7 +10617,7 @@
         </w:rPr>
         <w:t>Quản lý thông tin loại hàng.</w:t>
       </w:r>
-      <w:bookmarkEnd w:id="15"/>
+      <w:bookmarkEnd w:id="17"/>
       <w:proofErr w:type="gramEnd"/>
     </w:p>
     <w:p>
@@ -10539,7 +10631,7 @@
           <w:rFonts w:ascii="Times New Roman" w:hAnsi="Times New Roman" w:cs="Times New Roman"/>
         </w:rPr>
       </w:pPr>
-      <w:bookmarkStart w:id="16" w:name="_Toc262542102"/>
+      <w:bookmarkStart w:id="18" w:name="_Toc262542102"/>
       <w:proofErr w:type="gramStart"/>
       <w:r>
         <w:rPr>
@@ -10547,7 +10639,7 @@
         </w:rPr>
         <w:t>Tiếp nhận loại hàng mới.</w:t>
       </w:r>
-      <w:bookmarkEnd w:id="16"/>
+      <w:bookmarkEnd w:id="18"/>
       <w:proofErr w:type="gramEnd"/>
     </w:p>
     <w:p>
@@ -10561,7 +10653,7 @@
           <w:rFonts w:ascii="Times New Roman" w:hAnsi="Times New Roman" w:cs="Times New Roman"/>
         </w:rPr>
       </w:pPr>
-      <w:bookmarkStart w:id="17" w:name="_Toc262542103"/>
+      <w:bookmarkStart w:id="19" w:name="_Toc262542103"/>
       <w:proofErr w:type="gramStart"/>
       <w:r>
         <w:rPr>
@@ -10569,7 +10661,7 @@
         </w:rPr>
         <w:t>Xoá thông tin loại hàng đã tiếp nhận.</w:t>
       </w:r>
-      <w:bookmarkEnd w:id="17"/>
+      <w:bookmarkEnd w:id="19"/>
       <w:proofErr w:type="gramEnd"/>
     </w:p>
     <w:p>
@@ -10583,7 +10675,7 @@
           <w:rFonts w:ascii="Times New Roman" w:hAnsi="Times New Roman" w:cs="Times New Roman"/>
         </w:rPr>
       </w:pPr>
-      <w:bookmarkStart w:id="18" w:name="_Toc262542104"/>
+      <w:bookmarkStart w:id="20" w:name="_Toc262542104"/>
       <w:proofErr w:type="gramStart"/>
       <w:r>
         <w:rPr>
@@ -10591,7 +10683,7 @@
         </w:rPr>
         <w:t>Tra cứu và cập nhật thông tin loại hàng đã tiếp nhận.</w:t>
       </w:r>
-      <w:bookmarkEnd w:id="18"/>
+      <w:bookmarkEnd w:id="20"/>
       <w:proofErr w:type="gramEnd"/>
     </w:p>
     <w:p>
@@ -10605,7 +10697,7 @@
           <w:rFonts w:ascii="Times New Roman" w:hAnsi="Times New Roman" w:cs="Times New Roman"/>
         </w:rPr>
       </w:pPr>
-      <w:bookmarkStart w:id="19" w:name="_Toc262542105"/>
+      <w:bookmarkStart w:id="21" w:name="_Toc262542105"/>
       <w:proofErr w:type="gramStart"/>
       <w:r>
         <w:rPr>
@@ -10613,7 +10705,7 @@
         </w:rPr>
         <w:t>Quản lý thông tin nhân viên.</w:t>
       </w:r>
-      <w:bookmarkEnd w:id="19"/>
+      <w:bookmarkEnd w:id="21"/>
       <w:proofErr w:type="gramEnd"/>
     </w:p>
     <w:p>
@@ -10627,14 +10719,14 @@
           <w:rFonts w:ascii="Times New Roman" w:hAnsi="Times New Roman" w:cs="Times New Roman"/>
         </w:rPr>
       </w:pPr>
-      <w:bookmarkStart w:id="20" w:name="_Toc262542106"/>
+      <w:bookmarkStart w:id="22" w:name="_Toc262542106"/>
       <w:r>
         <w:rPr>
           <w:rFonts w:ascii="Times New Roman" w:hAnsi="Times New Roman" w:cs="Times New Roman"/>
         </w:rPr>
         <w:t>Export danh sách nhân viên.</w:t>
       </w:r>
-      <w:bookmarkEnd w:id="20"/>
+      <w:bookmarkEnd w:id="22"/>
     </w:p>
     <w:p>
       <w:pPr>
@@ -10647,14 +10739,14 @@
           <w:rFonts w:ascii="Times New Roman" w:hAnsi="Times New Roman" w:cs="Times New Roman"/>
         </w:rPr>
       </w:pPr>
-      <w:bookmarkStart w:id="21" w:name="_Toc262542107"/>
+      <w:bookmarkStart w:id="23" w:name="_Toc262542107"/>
       <w:r>
         <w:rPr>
           <w:rFonts w:ascii="Times New Roman" w:hAnsi="Times New Roman" w:cs="Times New Roman"/>
         </w:rPr>
         <w:t>Import danh sách nhân viên.</w:t>
       </w:r>
-      <w:bookmarkEnd w:id="21"/>
+      <w:bookmarkEnd w:id="23"/>
     </w:p>
     <w:p>
       <w:pPr>
@@ -10667,7 +10759,7 @@
           <w:rFonts w:ascii="Times New Roman" w:hAnsi="Times New Roman" w:cs="Times New Roman"/>
         </w:rPr>
       </w:pPr>
-      <w:bookmarkStart w:id="22" w:name="_Toc262542108"/>
+      <w:bookmarkStart w:id="24" w:name="_Toc262542108"/>
       <w:proofErr w:type="gramStart"/>
       <w:r>
         <w:rPr>
@@ -10675,7 +10767,7 @@
         </w:rPr>
         <w:t>Quản lý thông tin địa điểm.</w:t>
       </w:r>
-      <w:bookmarkEnd w:id="22"/>
+      <w:bookmarkEnd w:id="24"/>
       <w:proofErr w:type="gramEnd"/>
     </w:p>
     <w:p>
@@ -10689,7 +10781,7 @@
           <w:rFonts w:ascii="Times New Roman" w:hAnsi="Times New Roman" w:cs="Times New Roman"/>
         </w:rPr>
       </w:pPr>
-      <w:bookmarkStart w:id="23" w:name="_Toc262542109"/>
+      <w:bookmarkStart w:id="25" w:name="_Toc262542109"/>
       <w:proofErr w:type="gramStart"/>
       <w:r>
         <w:rPr>
@@ -10697,7 +10789,7 @@
         </w:rPr>
         <w:t>Tiếp nhận địa điểm mới.</w:t>
       </w:r>
-      <w:bookmarkEnd w:id="23"/>
+      <w:bookmarkEnd w:id="25"/>
       <w:proofErr w:type="gramEnd"/>
     </w:p>
     <w:p>
@@ -10711,7 +10803,7 @@
           <w:rFonts w:ascii="Times New Roman" w:hAnsi="Times New Roman" w:cs="Times New Roman"/>
         </w:rPr>
       </w:pPr>
-      <w:bookmarkStart w:id="24" w:name="_Toc262542110"/>
+      <w:bookmarkStart w:id="26" w:name="_Toc262542110"/>
       <w:proofErr w:type="gramStart"/>
       <w:r>
         <w:rPr>
@@ -10719,7 +10811,7 @@
         </w:rPr>
         <w:t>Xoá thông tin địa điểm đã tiếp nhận.</w:t>
       </w:r>
-      <w:bookmarkEnd w:id="24"/>
+      <w:bookmarkEnd w:id="26"/>
       <w:proofErr w:type="gramEnd"/>
     </w:p>
     <w:p>
@@ -10733,7 +10825,7 @@
           <w:rFonts w:ascii="Times New Roman" w:hAnsi="Times New Roman" w:cs="Times New Roman"/>
         </w:rPr>
       </w:pPr>
-      <w:bookmarkStart w:id="25" w:name="_Toc262542111"/>
+      <w:bookmarkStart w:id="27" w:name="_Toc262542111"/>
       <w:proofErr w:type="gramStart"/>
       <w:r>
         <w:rPr>
@@ -10741,7 +10833,7 @@
         </w:rPr>
         <w:t>Tra cứu và cập nhật thông tin địa điểm đã tiếp nhận.</w:t>
       </w:r>
-      <w:bookmarkEnd w:id="25"/>
+      <w:bookmarkEnd w:id="27"/>
       <w:proofErr w:type="gramEnd"/>
     </w:p>
     <w:p>
@@ -10755,7 +10847,7 @@
           <w:rFonts w:ascii="Times New Roman" w:hAnsi="Times New Roman" w:cs="Times New Roman"/>
         </w:rPr>
       </w:pPr>
-      <w:bookmarkStart w:id="26" w:name="_Toc262542112"/>
+      <w:bookmarkStart w:id="28" w:name="_Toc262542112"/>
       <w:proofErr w:type="gramStart"/>
       <w:r>
         <w:rPr>
@@ -10763,7 +10855,7 @@
         </w:rPr>
         <w:t>Quản lý thông tin loại địa điểm.</w:t>
       </w:r>
-      <w:bookmarkEnd w:id="26"/>
+      <w:bookmarkEnd w:id="28"/>
       <w:proofErr w:type="gramEnd"/>
     </w:p>
     <w:p>
@@ -10777,7 +10869,7 @@
           <w:rFonts w:ascii="Times New Roman" w:hAnsi="Times New Roman" w:cs="Times New Roman"/>
         </w:rPr>
       </w:pPr>
-      <w:bookmarkStart w:id="27" w:name="_Toc262542113"/>
+      <w:bookmarkStart w:id="29" w:name="_Toc262542113"/>
       <w:proofErr w:type="gramStart"/>
       <w:r>
         <w:rPr>
@@ -10785,7 +10877,7 @@
         </w:rPr>
         <w:t>Tiếp nhận loại địa điểm mới.</w:t>
       </w:r>
-      <w:bookmarkEnd w:id="27"/>
+      <w:bookmarkEnd w:id="29"/>
       <w:proofErr w:type="gramEnd"/>
     </w:p>
     <w:p>
@@ -10799,7 +10891,7 @@
           <w:rFonts w:ascii="Times New Roman" w:hAnsi="Times New Roman" w:cs="Times New Roman"/>
         </w:rPr>
       </w:pPr>
-      <w:bookmarkStart w:id="28" w:name="_Toc262542114"/>
+      <w:bookmarkStart w:id="30" w:name="_Toc262542114"/>
       <w:proofErr w:type="gramStart"/>
       <w:r>
         <w:rPr>
@@ -10807,7 +10899,7 @@
         </w:rPr>
         <w:t>Xoá thông tin loại địa điểm đã tiếp nhận.</w:t>
       </w:r>
-      <w:bookmarkEnd w:id="28"/>
+      <w:bookmarkEnd w:id="30"/>
       <w:proofErr w:type="gramEnd"/>
     </w:p>
     <w:p>
@@ -10821,7 +10913,7 @@
           <w:rFonts w:ascii="Times New Roman" w:hAnsi="Times New Roman" w:cs="Times New Roman"/>
         </w:rPr>
       </w:pPr>
-      <w:bookmarkStart w:id="29" w:name="_Toc262542115"/>
+      <w:bookmarkStart w:id="31" w:name="_Toc262542115"/>
       <w:proofErr w:type="gramStart"/>
       <w:r>
         <w:rPr>
@@ -10829,7 +10921,7 @@
         </w:rPr>
         <w:t>Tra cứu và cập nhật thông tin loại địa điểm đã tiếp nhận.</w:t>
       </w:r>
-      <w:bookmarkEnd w:id="29"/>
+      <w:bookmarkEnd w:id="31"/>
       <w:proofErr w:type="gramEnd"/>
     </w:p>
     <w:p>
@@ -10843,7 +10935,7 @@
           <w:rFonts w:ascii="Times New Roman" w:hAnsi="Times New Roman" w:cs="Times New Roman"/>
         </w:rPr>
       </w:pPr>
-      <w:bookmarkStart w:id="30" w:name="_Toc262542116"/>
+      <w:bookmarkStart w:id="32" w:name="_Toc262542116"/>
       <w:r>
         <w:rPr>
           <w:rFonts w:ascii="Times New Roman" w:hAnsi="Times New Roman" w:cs="Times New Roman"/>
@@ -10864,7 +10956,7 @@
         </w:rPr>
         <w:t xml:space="preserve"> – tài xế</w:t>
       </w:r>
-      <w:bookmarkEnd w:id="30"/>
+      <w:bookmarkEnd w:id="32"/>
     </w:p>
     <w:p>
       <w:pPr>
@@ -10877,7 +10969,7 @@
           <w:rFonts w:ascii="Times New Roman" w:hAnsi="Times New Roman" w:cs="Times New Roman"/>
         </w:rPr>
       </w:pPr>
-      <w:bookmarkStart w:id="31" w:name="_Toc262542117"/>
+      <w:bookmarkStart w:id="33" w:name="_Toc262542117"/>
       <w:r>
         <w:rPr>
           <w:rFonts w:ascii="Times New Roman" w:hAnsi="Times New Roman" w:cs="Times New Roman"/>
@@ -10898,7 +10990,7 @@
         </w:rPr>
         <w:t xml:space="preserve"> tài xế.</w:t>
       </w:r>
-      <w:bookmarkEnd w:id="31"/>
+      <w:bookmarkEnd w:id="33"/>
     </w:p>
     <w:p>
       <w:pPr>
@@ -10911,7 +11003,7 @@
           <w:rFonts w:ascii="Times New Roman" w:hAnsi="Times New Roman" w:cs="Times New Roman"/>
         </w:rPr>
       </w:pPr>
-      <w:bookmarkStart w:id="32" w:name="_Toc262542118"/>
+      <w:bookmarkStart w:id="34" w:name="_Toc262542118"/>
       <w:r>
         <w:rPr>
           <w:rFonts w:ascii="Times New Roman" w:hAnsi="Times New Roman" w:cs="Times New Roman"/>
@@ -10933,7 +11025,7 @@
         </w:rPr>
         <w:t xml:space="preserve"> - tài xế chưa thực hiện.</w:t>
       </w:r>
-      <w:bookmarkEnd w:id="32"/>
+      <w:bookmarkEnd w:id="34"/>
     </w:p>
     <w:p>
       <w:pPr>
@@ -10946,7 +11038,7 @@
           <w:rFonts w:ascii="Times New Roman" w:hAnsi="Times New Roman" w:cs="Times New Roman"/>
         </w:rPr>
       </w:pPr>
-      <w:bookmarkStart w:id="33" w:name="_Toc262542119"/>
+      <w:bookmarkStart w:id="35" w:name="_Toc262542119"/>
       <w:r>
         <w:rPr>
           <w:rFonts w:ascii="Times New Roman" w:hAnsi="Times New Roman" w:cs="Times New Roman"/>
@@ -10967,7 +11059,7 @@
         </w:rPr>
         <w:t xml:space="preserve"> - tài xế chưa thực hiện.</w:t>
       </w:r>
-      <w:bookmarkEnd w:id="33"/>
+      <w:bookmarkEnd w:id="35"/>
     </w:p>
     <w:p>
       <w:pPr>
@@ -10980,7 +11072,7 @@
           <w:rFonts w:ascii="Times New Roman" w:hAnsi="Times New Roman" w:cs="Times New Roman"/>
         </w:rPr>
       </w:pPr>
-      <w:bookmarkStart w:id="34" w:name="_Toc262542120"/>
+      <w:bookmarkStart w:id="36" w:name="_Toc262542120"/>
       <w:r>
         <w:rPr>
           <w:rFonts w:ascii="Times New Roman" w:hAnsi="Times New Roman" w:cs="Times New Roman"/>
@@ -11001,7 +11093,7 @@
         </w:rPr>
         <w:t xml:space="preserve"> – tài xế theo ngày.</w:t>
       </w:r>
-      <w:bookmarkEnd w:id="34"/>
+      <w:bookmarkEnd w:id="36"/>
     </w:p>
     <w:p>
       <w:pPr>
@@ -11014,14 +11106,14 @@
           <w:rFonts w:ascii="Times New Roman" w:hAnsi="Times New Roman" w:cs="Times New Roman"/>
         </w:rPr>
       </w:pPr>
-      <w:bookmarkStart w:id="35" w:name="_Toc262542121"/>
+      <w:bookmarkStart w:id="37" w:name="_Toc262542121"/>
       <w:r>
         <w:rPr>
           <w:rFonts w:ascii="Times New Roman" w:hAnsi="Times New Roman" w:cs="Times New Roman"/>
         </w:rPr>
         <w:t>Quản lý thông tin hoá đơn.</w:t>
       </w:r>
-      <w:bookmarkEnd w:id="35"/>
+      <w:bookmarkEnd w:id="37"/>
     </w:p>
     <w:p>
       <w:pPr>
@@ -11040,14 +11132,14 @@
         </w:rPr>
         <w:t xml:space="preserve"> </w:t>
       </w:r>
-      <w:bookmarkStart w:id="36" w:name="_Toc262542122"/>
+      <w:bookmarkStart w:id="38" w:name="_Toc262542122"/>
       <w:r>
         <w:rPr>
           <w:rFonts w:ascii="Times New Roman" w:hAnsi="Times New Roman" w:cs="Times New Roman"/>
         </w:rPr>
         <w:t>Lập hóa đơn giao hàng mới.</w:t>
       </w:r>
-      <w:bookmarkEnd w:id="36"/>
+      <w:bookmarkEnd w:id="38"/>
     </w:p>
     <w:p>
       <w:pPr>
@@ -11066,14 +11158,14 @@
         </w:rPr>
         <w:t xml:space="preserve"> </w:t>
       </w:r>
-      <w:bookmarkStart w:id="37" w:name="_Toc262542123"/>
+      <w:bookmarkStart w:id="39" w:name="_Toc262542123"/>
       <w:r>
         <w:rPr>
           <w:rFonts w:ascii="Times New Roman" w:hAnsi="Times New Roman" w:cs="Times New Roman"/>
         </w:rPr>
         <w:t>Xoá hóa đơn giao hàng chưa được giao</w:t>
       </w:r>
-      <w:bookmarkEnd w:id="37"/>
+      <w:bookmarkEnd w:id="39"/>
     </w:p>
     <w:p>
       <w:pPr>
@@ -11092,14 +11184,14 @@
         </w:rPr>
         <w:t xml:space="preserve"> </w:t>
       </w:r>
-      <w:bookmarkStart w:id="38" w:name="_Toc262542124"/>
+      <w:bookmarkStart w:id="40" w:name="_Toc262542124"/>
       <w:r>
         <w:rPr>
           <w:rFonts w:ascii="Times New Roman" w:hAnsi="Times New Roman" w:cs="Times New Roman"/>
         </w:rPr>
         <w:t>Sửa hóa đơn giao hàng chưa được giao.</w:t>
       </w:r>
-      <w:bookmarkEnd w:id="38"/>
+      <w:bookmarkEnd w:id="40"/>
       <w:r>
         <w:rPr>
           <w:rFonts w:ascii="Times New Roman" w:hAnsi="Times New Roman" w:cs="Times New Roman"/>
@@ -11124,7 +11216,7 @@
         </w:rPr>
         <w:t xml:space="preserve"> </w:t>
       </w:r>
-      <w:bookmarkStart w:id="39" w:name="_Toc262542125"/>
+      <w:bookmarkStart w:id="41" w:name="_Toc262542125"/>
       <w:proofErr w:type="gramStart"/>
       <w:r>
         <w:rPr>
@@ -11132,7 +11224,7 @@
         </w:rPr>
         <w:t>Cập nhật trạng thái giao hàng.</w:t>
       </w:r>
-      <w:bookmarkEnd w:id="39"/>
+      <w:bookmarkEnd w:id="41"/>
       <w:proofErr w:type="gramEnd"/>
     </w:p>
     <w:p>
@@ -11152,7 +11244,7 @@
         </w:rPr>
         <w:t xml:space="preserve"> </w:t>
       </w:r>
-      <w:bookmarkStart w:id="40" w:name="_Toc262542126"/>
+      <w:bookmarkStart w:id="42" w:name="_Toc262542126"/>
       <w:r>
         <w:rPr>
           <w:rFonts w:ascii="Times New Roman" w:hAnsi="Times New Roman" w:cs="Times New Roman"/>
@@ -11173,7 +11265,7 @@
         </w:rPr>
         <w:t xml:space="preserve"> ngày.</w:t>
       </w:r>
-      <w:bookmarkEnd w:id="40"/>
+      <w:bookmarkEnd w:id="42"/>
       <w:r>
         <w:rPr>
           <w:rFonts w:ascii="Times New Roman" w:hAnsi="Times New Roman" w:cs="Times New Roman"/>
@@ -11192,7 +11284,7 @@
           <w:rFonts w:ascii="Times New Roman" w:hAnsi="Times New Roman" w:cs="Times New Roman"/>
         </w:rPr>
       </w:pPr>
-      <w:bookmarkStart w:id="41" w:name="_Toc262542127"/>
+      <w:bookmarkStart w:id="43" w:name="_Toc262542127"/>
       <w:proofErr w:type="gramStart"/>
       <w:r>
         <w:rPr>
@@ -11200,7 +11292,7 @@
         </w:rPr>
         <w:t>Quản lý thông tin mặt hàng.</w:t>
       </w:r>
-      <w:bookmarkEnd w:id="41"/>
+      <w:bookmarkEnd w:id="43"/>
       <w:proofErr w:type="gramEnd"/>
     </w:p>
     <w:p>
@@ -11220,7 +11312,7 @@
         </w:rPr>
         <w:t xml:space="preserve"> </w:t>
       </w:r>
-      <w:bookmarkStart w:id="42" w:name="_Toc262542128"/>
+      <w:bookmarkStart w:id="44" w:name="_Toc262542128"/>
       <w:proofErr w:type="gramStart"/>
       <w:r>
         <w:rPr>
@@ -11228,7 +11320,7 @@
         </w:rPr>
         <w:t>Tiếp nhận mặt hàng mới.</w:t>
       </w:r>
-      <w:bookmarkEnd w:id="42"/>
+      <w:bookmarkEnd w:id="44"/>
       <w:proofErr w:type="gramEnd"/>
     </w:p>
     <w:p>
@@ -11248,7 +11340,7 @@
         </w:rPr>
         <w:t xml:space="preserve"> </w:t>
       </w:r>
-      <w:bookmarkStart w:id="43" w:name="_Toc262542129"/>
+      <w:bookmarkStart w:id="45" w:name="_Toc262542129"/>
       <w:proofErr w:type="gramStart"/>
       <w:r>
         <w:rPr>
@@ -11256,7 +11348,7 @@
         </w:rPr>
         <w:t>Xoá thông tin mặt hàng đã tiếp nhận.</w:t>
       </w:r>
-      <w:bookmarkEnd w:id="43"/>
+      <w:bookmarkEnd w:id="45"/>
       <w:proofErr w:type="gramEnd"/>
     </w:p>
     <w:p>
@@ -11276,7 +11368,7 @@
         </w:rPr>
         <w:t xml:space="preserve"> </w:t>
       </w:r>
-      <w:bookmarkStart w:id="44" w:name="_Toc262542130"/>
+      <w:bookmarkStart w:id="46" w:name="_Toc262542130"/>
       <w:proofErr w:type="gramStart"/>
       <w:r>
         <w:rPr>
@@ -11284,7 +11376,7 @@
         </w:rPr>
         <w:t>Tra cứu và cập nhật thông tin mặt hàng.</w:t>
       </w:r>
-      <w:bookmarkEnd w:id="44"/>
+      <w:bookmarkEnd w:id="46"/>
       <w:proofErr w:type="gramEnd"/>
     </w:p>
     <w:p>
@@ -11298,7 +11390,7 @@
           <w:rFonts w:ascii="Times New Roman" w:hAnsi="Times New Roman" w:cs="Times New Roman"/>
         </w:rPr>
       </w:pPr>
-      <w:bookmarkStart w:id="45" w:name="_Toc262542131"/>
+      <w:bookmarkStart w:id="47" w:name="_Toc262542131"/>
       <w:r>
         <w:rPr>
           <w:rFonts w:ascii="Times New Roman" w:hAnsi="Times New Roman" w:cs="Times New Roman"/>
@@ -11319,7 +11411,7 @@
         </w:rPr>
         <w:t>.</w:t>
       </w:r>
-      <w:bookmarkEnd w:id="45"/>
+      <w:bookmarkEnd w:id="47"/>
     </w:p>
     <w:p>
       <w:pPr>
@@ -11338,7 +11430,7 @@
         </w:rPr>
         <w:t xml:space="preserve"> </w:t>
       </w:r>
-      <w:bookmarkStart w:id="46" w:name="_Toc262542132"/>
+      <w:bookmarkStart w:id="48" w:name="_Toc262542132"/>
       <w:r>
         <w:rPr>
           <w:rFonts w:ascii="Times New Roman" w:hAnsi="Times New Roman" w:cs="Times New Roman"/>
@@ -11359,7 +11451,7 @@
         </w:rPr>
         <w:t>.</w:t>
       </w:r>
-      <w:bookmarkEnd w:id="46"/>
+      <w:bookmarkEnd w:id="48"/>
     </w:p>
     <w:p>
       <w:pPr>
@@ -11378,7 +11470,7 @@
         </w:rPr>
         <w:t xml:space="preserve"> </w:t>
       </w:r>
-      <w:bookmarkStart w:id="47" w:name="_Toc262542133"/>
+      <w:bookmarkStart w:id="49" w:name="_Toc262542133"/>
       <w:r>
         <w:rPr>
           <w:rFonts w:ascii="Times New Roman" w:hAnsi="Times New Roman" w:cs="Times New Roman"/>
@@ -11399,7 +11491,7 @@
         </w:rPr>
         <w:t>.</w:t>
       </w:r>
-      <w:bookmarkEnd w:id="47"/>
+      <w:bookmarkEnd w:id="49"/>
     </w:p>
     <w:p>
       <w:pPr>
@@ -11418,7 +11510,7 @@
         </w:rPr>
         <w:t xml:space="preserve"> </w:t>
       </w:r>
-      <w:bookmarkStart w:id="48" w:name="_Toc262542134"/>
+      <w:bookmarkStart w:id="50" w:name="_Toc262542134"/>
       <w:r>
         <w:rPr>
           <w:rFonts w:ascii="Times New Roman" w:hAnsi="Times New Roman" w:cs="Times New Roman"/>
@@ -11439,7 +11531,7 @@
         </w:rPr>
         <w:t xml:space="preserve"> theo ngày.</w:t>
       </w:r>
-      <w:bookmarkEnd w:id="48"/>
+      <w:bookmarkEnd w:id="50"/>
       <w:r>
         <w:rPr>
           <w:rFonts w:ascii="Times New Roman" w:hAnsi="Times New Roman" w:cs="Times New Roman"/>
@@ -11458,14 +11550,14 @@
           <w:rFonts w:ascii="Times New Roman" w:hAnsi="Times New Roman" w:cs="Times New Roman"/>
         </w:rPr>
       </w:pPr>
-      <w:bookmarkStart w:id="49" w:name="_Toc262542135"/>
+      <w:bookmarkStart w:id="51" w:name="_Toc262542135"/>
       <w:r>
         <w:rPr>
           <w:rFonts w:ascii="Times New Roman" w:hAnsi="Times New Roman" w:cs="Times New Roman"/>
         </w:rPr>
         <w:t>Thay đổi các tham số ràng buộc.</w:t>
       </w:r>
-      <w:bookmarkEnd w:id="49"/>
+      <w:bookmarkEnd w:id="51"/>
     </w:p>
     <w:p>
       <w:pPr>
@@ -11478,7 +11570,7 @@
           <w:rFonts w:ascii="Times New Roman" w:hAnsi="Times New Roman" w:cs="Times New Roman"/>
         </w:rPr>
       </w:pPr>
-      <w:bookmarkStart w:id="50" w:name="_Toc262542136"/>
+      <w:bookmarkStart w:id="52" w:name="_Toc262542136"/>
       <w:r>
         <w:rPr>
           <w:rFonts w:ascii="Times New Roman" w:hAnsi="Times New Roman" w:cs="Times New Roman"/>
@@ -11499,7 +11591,7 @@
         </w:rPr>
         <w:t xml:space="preserve"> chạy theo ngày.</w:t>
       </w:r>
-      <w:bookmarkEnd w:id="50"/>
+      <w:bookmarkEnd w:id="52"/>
     </w:p>
     <w:p>
       <w:pPr>
@@ -11518,7 +11610,7 @@
         </w:rPr>
         <w:t xml:space="preserve"> </w:t>
       </w:r>
-      <w:bookmarkStart w:id="51" w:name="_Toc262542137"/>
+      <w:bookmarkStart w:id="53" w:name="_Toc262542137"/>
       <w:proofErr w:type="gramStart"/>
       <w:r>
         <w:rPr>
@@ -11526,7 +11618,7 @@
         </w:rPr>
         <w:t>Xuất thống kê lên màn hình giao diện.</w:t>
       </w:r>
-      <w:bookmarkEnd w:id="51"/>
+      <w:bookmarkEnd w:id="53"/>
       <w:proofErr w:type="gramEnd"/>
     </w:p>
     <w:p>
@@ -11546,14 +11638,14 @@
         </w:rPr>
         <w:t xml:space="preserve"> </w:t>
       </w:r>
-      <w:bookmarkStart w:id="52" w:name="_Toc262542138"/>
+      <w:bookmarkStart w:id="54" w:name="_Toc262542138"/>
       <w:r>
         <w:rPr>
           <w:rFonts w:ascii="Times New Roman" w:hAnsi="Times New Roman" w:cs="Times New Roman"/>
         </w:rPr>
         <w:t>Xuất thống kê ra file báo cáo.</w:t>
       </w:r>
-      <w:bookmarkEnd w:id="52"/>
+      <w:bookmarkEnd w:id="54"/>
     </w:p>
     <w:p>
       <w:pPr>
@@ -11566,7 +11658,7 @@
           <w:rFonts w:ascii="Times New Roman" w:hAnsi="Times New Roman" w:cs="Times New Roman"/>
         </w:rPr>
       </w:pPr>
-      <w:bookmarkStart w:id="53" w:name="_Toc262542139"/>
+      <w:bookmarkStart w:id="55" w:name="_Toc262542139"/>
       <w:r>
         <w:rPr>
           <w:rFonts w:ascii="Times New Roman" w:hAnsi="Times New Roman" w:cs="Times New Roman"/>
@@ -11587,7 +11679,7 @@
         </w:rPr>
         <w:t xml:space="preserve"> tháng.</w:t>
       </w:r>
-      <w:bookmarkEnd w:id="53"/>
+      <w:bookmarkEnd w:id="55"/>
     </w:p>
     <w:p>
       <w:pPr>
@@ -11606,7 +11698,7 @@
         </w:rPr>
         <w:t xml:space="preserve"> </w:t>
       </w:r>
-      <w:bookmarkStart w:id="54" w:name="_Toc262542140"/>
+      <w:bookmarkStart w:id="56" w:name="_Toc262542140"/>
       <w:proofErr w:type="gramStart"/>
       <w:r>
         <w:rPr>
@@ -11614,7 +11706,7 @@
         </w:rPr>
         <w:t>Xuất thống kê lên màn hình giao diện.</w:t>
       </w:r>
-      <w:bookmarkEnd w:id="54"/>
+      <w:bookmarkEnd w:id="56"/>
       <w:proofErr w:type="gramEnd"/>
     </w:p>
     <w:p>
@@ -11634,14 +11726,14 @@
         </w:rPr>
         <w:t xml:space="preserve"> </w:t>
       </w:r>
-      <w:bookmarkStart w:id="55" w:name="_Toc262542141"/>
+      <w:bookmarkStart w:id="57" w:name="_Toc262542141"/>
       <w:r>
         <w:rPr>
           <w:rFonts w:ascii="Times New Roman" w:hAnsi="Times New Roman" w:cs="Times New Roman"/>
         </w:rPr>
         <w:t>Xuất thống kê ra file báo cáo.</w:t>
       </w:r>
-      <w:bookmarkEnd w:id="55"/>
+      <w:bookmarkEnd w:id="57"/>
     </w:p>
     <w:p>
       <w:pPr>
@@ -11654,7 +11746,7 @@
           <w:rFonts w:ascii="Times New Roman" w:hAnsi="Times New Roman" w:cs="Times New Roman"/>
         </w:rPr>
       </w:pPr>
-      <w:bookmarkStart w:id="56" w:name="_Toc262542142"/>
+      <w:bookmarkStart w:id="58" w:name="_Toc262542142"/>
       <w:r>
         <w:rPr>
           <w:rFonts w:ascii="Times New Roman" w:hAnsi="Times New Roman" w:cs="Times New Roman"/>
@@ -11675,7 +11767,7 @@
         </w:rPr>
         <w:t xml:space="preserve"> tháng.</w:t>
       </w:r>
-      <w:bookmarkEnd w:id="56"/>
+      <w:bookmarkEnd w:id="58"/>
     </w:p>
     <w:p>
       <w:pPr>
@@ -11695,7 +11787,7 @@
         <w:lastRenderedPageBreak/>
         <w:t xml:space="preserve"> </w:t>
       </w:r>
-      <w:bookmarkStart w:id="57" w:name="_Toc262542143"/>
+      <w:bookmarkStart w:id="59" w:name="_Toc262542143"/>
       <w:proofErr w:type="gramStart"/>
       <w:r>
         <w:rPr>
@@ -11703,7 +11795,7 @@
         </w:rPr>
         <w:t>Xuất thống kê lên màn hình giao diện.</w:t>
       </w:r>
-      <w:bookmarkEnd w:id="57"/>
+      <w:bookmarkEnd w:id="59"/>
       <w:proofErr w:type="gramEnd"/>
     </w:p>
     <w:p>
@@ -11723,14 +11815,14 @@
         </w:rPr>
         <w:t xml:space="preserve"> </w:t>
       </w:r>
-      <w:bookmarkStart w:id="58" w:name="_Toc262542144"/>
+      <w:bookmarkStart w:id="60" w:name="_Toc262542144"/>
       <w:r>
         <w:rPr>
           <w:rFonts w:ascii="Times New Roman" w:hAnsi="Times New Roman" w:cs="Times New Roman"/>
         </w:rPr>
         <w:t>Xuất thống kê ra file báo cáo.</w:t>
       </w:r>
-      <w:bookmarkEnd w:id="58"/>
+      <w:bookmarkEnd w:id="60"/>
     </w:p>
     <w:p>
       <w:pPr>
@@ -11750,14 +11842,14 @@
           <w:rFonts w:ascii="Times New Roman" w:hAnsi="Times New Roman" w:cs="Times New Roman"/>
         </w:rPr>
       </w:pPr>
-      <w:bookmarkStart w:id="59" w:name="_Toc262542145"/>
+      <w:bookmarkStart w:id="61" w:name="_Toc262542145"/>
       <w:r>
         <w:rPr>
           <w:rFonts w:ascii="Times New Roman" w:hAnsi="Times New Roman" w:cs="Times New Roman"/>
         </w:rPr>
         <w:t>Tham khảo</w:t>
       </w:r>
-      <w:bookmarkEnd w:id="59"/>
+      <w:bookmarkEnd w:id="61"/>
     </w:p>
     <w:p>
       <w:pPr>

</xml_diff>